<commit_message>
change 3 in masterm
</commit_message>
<xml_diff>
--- a/git commands.docx
+++ b/git commands.docx
@@ -434,18 +434,224 @@
           <w:bCs/>
           <w:highlight w:val="yellow"/>
         </w:rPr>
+        <w:t>git commit -m “message</w:t>
+      </w:r>
+      <w:proofErr w:type="gramStart"/>
+      <w:r>
+        <w:rPr>
+          <w:b/>
+          <w:bCs/>
+          <w:highlight w:val="yellow"/>
+        </w:rPr>
+        <w:t>”</w:t>
+      </w:r>
+      <w:r>
+        <w:t xml:space="preserve"> :</w:t>
+      </w:r>
+      <w:proofErr w:type="gramEnd"/>
+      <w:r>
+        <w:t xml:space="preserve"> commit all files with specified message</w:t>
+      </w:r>
+    </w:p>
+    <w:p>
+      <w:r>
+        <w:rPr>
+          <w:b/>
+          <w:bCs/>
+          <w:highlight w:val="yellow"/>
+        </w:rPr>
+        <w:t xml:space="preserve">git </w:t>
+      </w:r>
+      <w:proofErr w:type="gramStart"/>
+      <w:r>
+        <w:rPr>
+          <w:b/>
+          <w:bCs/>
+          <w:highlight w:val="yellow"/>
+        </w:rPr>
+        <w:t>log</w:t>
+      </w:r>
+      <w:r>
+        <w:t xml:space="preserve"> :</w:t>
+      </w:r>
+      <w:proofErr w:type="gramEnd"/>
+      <w:r>
+        <w:t xml:space="preserve"> show how many times you commit changes to a project</w:t>
+      </w:r>
+    </w:p>
+    <w:p>
+      <w:r>
+        <w:rPr>
+          <w:b/>
+          <w:bCs/>
+          <w:highlight w:val="yellow"/>
+        </w:rPr>
+        <w:t>git checkout &lt;commit hash code /branch name</w:t>
+      </w:r>
+      <w:proofErr w:type="gramStart"/>
+      <w:r>
+        <w:rPr>
+          <w:b/>
+          <w:bCs/>
+          <w:highlight w:val="yellow"/>
+        </w:rPr>
+        <w:t>&gt;</w:t>
+      </w:r>
+      <w:r>
+        <w:t xml:space="preserve"> :</w:t>
+      </w:r>
+      <w:proofErr w:type="gramEnd"/>
+      <w:r>
+        <w:t xml:space="preserve"> go to a specific code or branch</w:t>
+      </w:r>
+    </w:p>
+    <w:p>
+      <w:r>
+        <w:rPr>
+          <w:b/>
+          <w:bCs/>
+          <w:highlight w:val="yellow"/>
+        </w:rPr>
+        <w:t xml:space="preserve">git </w:t>
+      </w:r>
+      <w:proofErr w:type="gramStart"/>
+      <w:r>
+        <w:rPr>
+          <w:b/>
+          <w:bCs/>
+          <w:highlight w:val="yellow"/>
+        </w:rPr>
+        <w:t>branch</w:t>
+      </w:r>
+      <w:r>
+        <w:rPr>
+          <w:b/>
+          <w:bCs/>
+          <w:highlight w:val="yellow"/>
+        </w:rPr>
+        <w:t xml:space="preserve"> :</w:t>
+      </w:r>
+      <w:proofErr w:type="gramEnd"/>
+      <w:r>
+        <w:rPr>
+          <w:b/>
+          <w:bCs/>
+          <w:highlight w:val="yellow"/>
+        </w:rPr>
+        <w:t xml:space="preserve"> </w:t>
+      </w:r>
+      <w:r>
+        <w:t>show branches in your repositories</w:t>
+      </w:r>
+    </w:p>
+    <w:p>
+      <w:r>
+        <w:rPr>
+          <w:b/>
+          <w:bCs/>
+          <w:highlight w:val="yellow"/>
+        </w:rPr>
+        <w:t>git branch &lt;branch name</w:t>
+      </w:r>
+      <w:proofErr w:type="gramStart"/>
+      <w:r>
+        <w:rPr>
+          <w:b/>
+          <w:bCs/>
+          <w:highlight w:val="yellow"/>
+        </w:rPr>
+        <w:t xml:space="preserve">&gt; </w:t>
+      </w:r>
+      <w:r>
+        <w:t>:</w:t>
+      </w:r>
+      <w:proofErr w:type="gramEnd"/>
+      <w:r>
+        <w:t xml:space="preserve"> to make new branch in your repo</w:t>
+      </w:r>
+    </w:p>
+    <w:p>
+      <w:pPr>
+        <w:rPr>
+          <w:b/>
+          <w:bCs/>
+          <w:highlight w:val="yellow"/>
+        </w:rPr>
+      </w:pPr>
+      <w:r>
+        <w:rPr>
+          <w:b/>
+          <w:bCs/>
+          <w:highlight w:val="yellow"/>
+        </w:rPr>
+        <w:t>git checkout -b &lt;branch name</w:t>
+      </w:r>
+      <w:proofErr w:type="gramStart"/>
+      <w:r>
+        <w:rPr>
+          <w:b/>
+          <w:bCs/>
+          <w:highlight w:val="yellow"/>
+        </w:rPr>
+        <w:t>&gt;</w:t>
+      </w:r>
+      <w:r>
+        <w:rPr>
+          <w:b/>
+          <w:bCs/>
+          <w:highlight w:val="yellow"/>
+        </w:rPr>
+        <w:t xml:space="preserve"> </w:t>
+      </w:r>
+      <w:r>
+        <w:rPr>
+          <w:b/>
+          <w:bCs/>
+        </w:rPr>
+        <w:t>:</w:t>
+      </w:r>
+      <w:proofErr w:type="gramEnd"/>
+      <w:r>
+        <w:rPr>
+          <w:b/>
+          <w:bCs/>
+        </w:rPr>
+        <w:t xml:space="preserve">  to make new branch and also checkout it</w:t>
+      </w:r>
+    </w:p>
+    <w:p/>
+    <w:p/>
+    <w:p/>
+    <w:p/>
+    <w:p/>
+    <w:p/>
+    <w:p/>
+    <w:p/>
+    <w:p/>
+    <w:p/>
+    <w:p/>
+    <w:p/>
+    <w:p/>
+    <w:p/>
+    <w:p>
+      <w:r>
+        <w:rPr>
+          <w:b/>
+          <w:bCs/>
+          <w:highlight w:val="yellow"/>
+        </w:rPr>
         <w:drawing>
-          <wp:anchor distT="0" distB="0" distL="114300" distR="114300" simplePos="0" relativeHeight="251658240" behindDoc="0" locked="0" layoutInCell="1" allowOverlap="1" wp14:anchorId="15519269" wp14:editId="2E34ABAE">
+          <wp:anchor distT="0" distB="0" distL="114300" distR="114300" simplePos="0" relativeHeight="251658240" behindDoc="0" locked="0" layoutInCell="1" allowOverlap="1" wp14:anchorId="15519269" wp14:editId="0983127E">
             <wp:simplePos x="0" y="0"/>
             <wp:positionH relativeFrom="column">
-              <wp:posOffset>1204999</wp:posOffset>
+              <wp:posOffset>1073612</wp:posOffset>
             </wp:positionH>
             <wp:positionV relativeFrom="paragraph">
-              <wp:posOffset>3414164</wp:posOffset>
+              <wp:posOffset>-1022697</wp:posOffset>
             </wp:positionV>
             <wp:extent cx="3179445" cy="2626360"/>
             <wp:effectExtent l="0" t="0" r="1905" b="2540"/>
-            <wp:wrapTopAndBottom/>
+            <wp:wrapSquare wrapText="bothSides"/>
             <wp:docPr id="923685774" name="Picture 1"/>
             <wp:cNvGraphicFramePr>
               <a:graphicFrameLocks xmlns:a="http://schemas.openxmlformats.org/drawingml/2006/main" noChangeAspect="1"/>
@@ -483,56 +689,6 @@
             </a:graphic>
           </wp:anchor>
         </w:drawing>
-      </w:r>
-      <w:r>
-        <w:rPr>
-          <w:b/>
-          <w:bCs/>
-          <w:highlight w:val="yellow"/>
-        </w:rPr>
-        <w:t>git commit -m “message</w:t>
-      </w:r>
-      <w:proofErr w:type="gramStart"/>
-      <w:r>
-        <w:rPr>
-          <w:b/>
-          <w:bCs/>
-          <w:highlight w:val="yellow"/>
-        </w:rPr>
-        <w:t>”</w:t>
-      </w:r>
-      <w:r>
-        <w:t xml:space="preserve"> :</w:t>
-      </w:r>
-      <w:proofErr w:type="gramEnd"/>
-      <w:r>
-        <w:t xml:space="preserve"> commit all files with specified message</w:t>
-      </w:r>
-    </w:p>
-    <w:p>
-      <w:r>
-        <w:rPr>
-          <w:b/>
-          <w:bCs/>
-          <w:highlight w:val="yellow"/>
-        </w:rPr>
-        <w:t xml:space="preserve">git </w:t>
-      </w:r>
-      <w:proofErr w:type="gramStart"/>
-      <w:r>
-        <w:rPr>
-          <w:b/>
-          <w:bCs/>
-          <w:highlight w:val="yellow"/>
-        </w:rPr>
-        <w:t>log</w:t>
-      </w:r>
-      <w:r>
-        <w:t xml:space="preserve"> :</w:t>
-      </w:r>
-      <w:proofErr w:type="gramEnd"/>
-      <w:r>
-        <w:t xml:space="preserve"> show how many times you commit changes to a project</w:t>
       </w:r>
     </w:p>
     <w:sectPr>

</xml_diff>

<commit_message>
push changes to github
</commit_message>
<xml_diff>
--- a/git commands.docx
+++ b/git commands.docx
@@ -697,13 +697,6 @@
       </w:r>
     </w:p>
     <w:p>
-      <w:pPr>
-        <w:rPr>
-          <w:b/>
-          <w:bCs/>
-          <w:highlight w:val="yellow"/>
-        </w:rPr>
-      </w:pPr>
       <w:proofErr w:type="gramStart"/>
       <w:r>
         <w:t>.</w:t>
@@ -724,6 +717,169 @@
       <w:proofErr w:type="spellEnd"/>
       <w:r>
         <w:t xml:space="preserve"> file is useful: it tells Git exactly which files to ignore and never track</w:t>
+      </w:r>
+    </w:p>
+    <w:p/>
+    <w:p/>
+    <w:p/>
+    <w:p/>
+    <w:p>
+      <w:r>
+        <w:lastRenderedPageBreak/>
+        <w:t>Push an existing repository from the command line:</w:t>
+      </w:r>
+    </w:p>
+    <w:p>
+      <w:pPr>
+        <w:pStyle w:val="ListParagraph"/>
+        <w:numPr>
+          <w:ilvl w:val="0"/>
+          <w:numId w:val="1"/>
+        </w:numPr>
+      </w:pPr>
+      <w:r>
+        <w:t xml:space="preserve">git remote add origin &lt;your </w:t>
+      </w:r>
+      <w:proofErr w:type="spellStart"/>
+      <w:r>
+        <w:t>github</w:t>
+      </w:r>
+      <w:proofErr w:type="spellEnd"/>
+      <w:r>
+        <w:t xml:space="preserve"> </w:t>
+      </w:r>
+      <w:proofErr w:type="spellStart"/>
+      <w:r>
+        <w:t>url</w:t>
+      </w:r>
+      <w:proofErr w:type="spellEnd"/>
+      <w:r>
+        <w:t>&gt;</w:t>
+      </w:r>
+    </w:p>
+    <w:p>
+      <w:pPr>
+        <w:pStyle w:val="ListParagraph"/>
+        <w:numPr>
+          <w:ilvl w:val="0"/>
+          <w:numId w:val="1"/>
+        </w:numPr>
+      </w:pPr>
+      <w:r>
+        <w:t>git branch -M master</w:t>
+      </w:r>
+    </w:p>
+    <w:p>
+      <w:pPr>
+        <w:pStyle w:val="ListParagraph"/>
+        <w:numPr>
+          <w:ilvl w:val="0"/>
+          <w:numId w:val="1"/>
+        </w:numPr>
+      </w:pPr>
+      <w:r>
+        <w:drawing>
+          <wp:anchor distT="0" distB="0" distL="114300" distR="114300" simplePos="0" relativeHeight="251660288" behindDoc="0" locked="0" layoutInCell="1" allowOverlap="1" wp14:anchorId="343648AD" wp14:editId="767A14CE">
+            <wp:simplePos x="0" y="0"/>
+            <wp:positionH relativeFrom="margin">
+              <wp:align>right</wp:align>
+            </wp:positionH>
+            <wp:positionV relativeFrom="paragraph">
+              <wp:posOffset>329680</wp:posOffset>
+            </wp:positionV>
+            <wp:extent cx="5943600" cy="2742565"/>
+            <wp:effectExtent l="19050" t="19050" r="19050" b="19685"/>
+            <wp:wrapSquare wrapText="bothSides"/>
+            <wp:docPr id="991118000" name="Picture 1"/>
+            <wp:cNvGraphicFramePr>
+              <a:graphicFrameLocks xmlns:a="http://schemas.openxmlformats.org/drawingml/2006/main" noChangeAspect="1"/>
+            </wp:cNvGraphicFramePr>
+            <a:graphic xmlns:a="http://schemas.openxmlformats.org/drawingml/2006/main">
+              <a:graphicData uri="http://schemas.openxmlformats.org/drawingml/2006/picture">
+                <pic:pic xmlns:pic="http://schemas.openxmlformats.org/drawingml/2006/picture">
+                  <pic:nvPicPr>
+                    <pic:cNvPr id="991118000" name=""/>
+                    <pic:cNvPicPr/>
+                  </pic:nvPicPr>
+                  <pic:blipFill>
+                    <a:blip r:embed="rId6">
+                      <a:extLst>
+                        <a:ext uri="{28A0092B-C50C-407E-A947-70E740481C1C}">
+                          <a14:useLocalDpi xmlns:a14="http://schemas.microsoft.com/office/drawing/2010/main" val="0"/>
+                        </a:ext>
+                      </a:extLst>
+                    </a:blip>
+                    <a:stretch>
+                      <a:fillRect/>
+                    </a:stretch>
+                  </pic:blipFill>
+                  <pic:spPr>
+                    <a:xfrm>
+                      <a:off x="0" y="0"/>
+                      <a:ext cx="5943600" cy="2742565"/>
+                    </a:xfrm>
+                    <a:prstGeom prst="rect">
+                      <a:avLst/>
+                    </a:prstGeom>
+                    <a:ln>
+                      <a:solidFill>
+                        <a:schemeClr val="tx1"/>
+                      </a:solidFill>
+                    </a:ln>
+                  </pic:spPr>
+                </pic:pic>
+              </a:graphicData>
+            </a:graphic>
+          </wp:anchor>
+        </w:drawing>
+      </w:r>
+      <w:r>
+        <w:t>git push -u origin master</w:t>
+      </w:r>
+    </w:p>
+    <w:p>
+      <w:pPr>
+        <w:pStyle w:val="ListParagraph"/>
+        <w:ind w:left="1080"/>
+      </w:pPr>
+    </w:p>
+    <w:p>
+      <w:pPr>
+        <w:rPr>
+          <w:b/>
+          <w:bCs/>
+          <w:highlight w:val="yellow"/>
+        </w:rPr>
+      </w:pPr>
+    </w:p>
+    <w:p>
+      <w:r>
+        <w:t>git remote -</w:t>
+      </w:r>
+      <w:proofErr w:type="gramStart"/>
+      <w:r>
+        <w:t>v :</w:t>
+      </w:r>
+      <w:proofErr w:type="gramEnd"/>
+      <w:r>
+        <w:t xml:space="preserve"> check </w:t>
+      </w:r>
+      <w:r>
+        <w:t>whether</w:t>
+      </w:r>
+      <w:r>
+        <w:t xml:space="preserve"> your local git </w:t>
+      </w:r>
+      <w:r>
+        <w:t xml:space="preserve">is connected with any remote </w:t>
+      </w:r>
+      <w:proofErr w:type="spellStart"/>
+      <w:r>
+        <w:t>github</w:t>
+      </w:r>
+      <w:proofErr w:type="spellEnd"/>
+      <w:r>
+        <w:t xml:space="preserve"> account or not </w:t>
       </w:r>
     </w:p>
     <w:p/>
@@ -739,14 +895,14 @@
     <w:p/>
     <w:p/>
     <w:p/>
-    <w:p/>
-    <w:p>
-      <w:r>
-        <w:rPr>
-          <w:b/>
-          <w:bCs/>
-          <w:highlight w:val="yellow"/>
-        </w:rPr>
+    <w:p>
+      <w:r>
+        <w:rPr>
+          <w:b/>
+          <w:bCs/>
+          <w:highlight w:val="yellow"/>
+        </w:rPr>
+        <w:lastRenderedPageBreak/>
         <w:drawing>
           <wp:anchor distT="0" distB="0" distL="114300" distR="114300" simplePos="0" relativeHeight="251658240" behindDoc="0" locked="0" layoutInCell="1" allowOverlap="1" wp14:anchorId="15519269" wp14:editId="0983127E">
             <wp:simplePos x="0" y="0"/>
@@ -771,7 +927,7 @@
                     <pic:cNvPicPr/>
                   </pic:nvPicPr>
                   <pic:blipFill>
-                    <a:blip r:embed="rId6" cstate="print">
+                    <a:blip r:embed="rId7" cstate="print">
                       <a:extLst>
                         <a:ext uri="{28A0092B-C50C-407E-A947-70E740481C1C}">
                           <a14:useLocalDpi xmlns:a14="http://schemas.microsoft.com/office/drawing/2010/main" val="0"/>

</xml_diff>